<commit_message>
tested with another endpoint
</commit_message>
<xml_diff>
--- a/DevelopmentSteps.docx
+++ b/DevelopmentSteps.docx
@@ -423,9 +423,174 @@
       </w:r>
       <w:proofErr w:type="spellEnd"/>
     </w:p>
+    <w:p>
+      <w:r>
+        <w:t>Certificates</w:t>
+      </w:r>
+    </w:p>
+    <w:p>
+      <w:pPr>
+        <w:pStyle w:val="ListParagraph"/>
+        <w:numPr>
+          <w:ilvl w:val="0"/>
+          <w:numId w:val="3"/>
+        </w:numPr>
+      </w:pPr>
+      <w:proofErr w:type="spellStart"/>
+      <w:r>
+        <w:t>dotnet</w:t>
+      </w:r>
+      <w:proofErr w:type="spellEnd"/>
+      <w:r>
+        <w:t xml:space="preserve"> dev-</w:t>
+      </w:r>
+      <w:proofErr w:type="spellStart"/>
+      <w:r>
+        <w:t>certs</w:t>
+      </w:r>
+      <w:proofErr w:type="spellEnd"/>
+      <w:r>
+        <w:t xml:space="preserve"> https --clean</w:t>
+      </w:r>
+    </w:p>
+    <w:p>
+      <w:pPr>
+        <w:pStyle w:val="ListParagraph"/>
+        <w:numPr>
+          <w:ilvl w:val="0"/>
+          <w:numId w:val="3"/>
+        </w:numPr>
+      </w:pPr>
+      <w:proofErr w:type="spellStart"/>
+      <w:r>
+        <w:t>dotnet</w:t>
+      </w:r>
+      <w:proofErr w:type="spellEnd"/>
+      <w:r>
+        <w:t xml:space="preserve"> dev-</w:t>
+      </w:r>
+      <w:proofErr w:type="spellStart"/>
+      <w:r>
+        <w:t>certs</w:t>
+      </w:r>
+      <w:proofErr w:type="spellEnd"/>
+      <w:r>
+        <w:t xml:space="preserve"> https --trust</w:t>
+      </w:r>
+    </w:p>
+    <w:p>
+      <w:r>
+        <w:t>First version</w:t>
+      </w:r>
+    </w:p>
+    <w:p>
+      <w:r>
+        <w:rPr>
+          <w:noProof/>
+        </w:rPr>
+        <w:drawing>
+          <wp:inline distT="0" distB="0" distL="0" distR="0">
+            <wp:extent cx="5943600" cy="785120"/>
+            <wp:effectExtent l="19050" t="0" r="0" b="0"/>
+            <wp:docPr id="4" name="Picture 4"/>
+            <wp:cNvGraphicFramePr>
+              <a:graphicFrameLocks xmlns:a="http://schemas.openxmlformats.org/drawingml/2006/main" noChangeAspect="1"/>
+            </wp:cNvGraphicFramePr>
+            <a:graphic xmlns:a="http://schemas.openxmlformats.org/drawingml/2006/main">
+              <a:graphicData uri="http://schemas.openxmlformats.org/drawingml/2006/picture">
+                <pic:pic xmlns:pic="http://schemas.openxmlformats.org/drawingml/2006/picture">
+                  <pic:nvPicPr>
+                    <pic:cNvPr id="0" name="Picture 4"/>
+                    <pic:cNvPicPr>
+                      <a:picLocks noChangeAspect="1" noChangeArrowheads="1"/>
+                    </pic:cNvPicPr>
+                  </pic:nvPicPr>
+                  <pic:blipFill>
+                    <a:blip r:embed="rId8" cstate="print"/>
+                    <a:srcRect/>
+                    <a:stretch>
+                      <a:fillRect/>
+                    </a:stretch>
+                  </pic:blipFill>
+                  <pic:spPr bwMode="auto">
+                    <a:xfrm>
+                      <a:off x="0" y="0"/>
+                      <a:ext cx="5943600" cy="785120"/>
+                    </a:xfrm>
+                    <a:prstGeom prst="rect">
+                      <a:avLst/>
+                    </a:prstGeom>
+                    <a:noFill/>
+                    <a:ln w="9525">
+                      <a:noFill/>
+                      <a:miter lim="800000"/>
+                      <a:headEnd/>
+                      <a:tailEnd/>
+                    </a:ln>
+                  </pic:spPr>
+                </pic:pic>
+              </a:graphicData>
+            </a:graphic>
+          </wp:inline>
+        </w:drawing>
+      </w:r>
+    </w:p>
+    <w:p>
+      <w:r>
+        <w:rPr>
+          <w:noProof/>
+        </w:rPr>
+        <w:lastRenderedPageBreak/>
+        <w:drawing>
+          <wp:inline distT="0" distB="0" distL="0" distR="0">
+            <wp:extent cx="5943600" cy="3995201"/>
+            <wp:effectExtent l="19050" t="0" r="0" b="0"/>
+            <wp:docPr id="7" name="Picture 7"/>
+            <wp:cNvGraphicFramePr>
+              <a:graphicFrameLocks xmlns:a="http://schemas.openxmlformats.org/drawingml/2006/main" noChangeAspect="1"/>
+            </wp:cNvGraphicFramePr>
+            <a:graphic xmlns:a="http://schemas.openxmlformats.org/drawingml/2006/main">
+              <a:graphicData uri="http://schemas.openxmlformats.org/drawingml/2006/picture">
+                <pic:pic xmlns:pic="http://schemas.openxmlformats.org/drawingml/2006/picture">
+                  <pic:nvPicPr>
+                    <pic:cNvPr id="0" name="Picture 7"/>
+                    <pic:cNvPicPr>
+                      <a:picLocks noChangeAspect="1" noChangeArrowheads="1"/>
+                    </pic:cNvPicPr>
+                  </pic:nvPicPr>
+                  <pic:blipFill>
+                    <a:blip r:embed="rId9" cstate="print"/>
+                    <a:srcRect/>
+                    <a:stretch>
+                      <a:fillRect/>
+                    </a:stretch>
+                  </pic:blipFill>
+                  <pic:spPr bwMode="auto">
+                    <a:xfrm>
+                      <a:off x="0" y="0"/>
+                      <a:ext cx="5943600" cy="3995201"/>
+                    </a:xfrm>
+                    <a:prstGeom prst="rect">
+                      <a:avLst/>
+                    </a:prstGeom>
+                    <a:noFill/>
+                    <a:ln w="9525">
+                      <a:noFill/>
+                      <a:miter lim="800000"/>
+                      <a:headEnd/>
+                      <a:tailEnd/>
+                    </a:ln>
+                  </pic:spPr>
+                </pic:pic>
+              </a:graphicData>
+            </a:graphic>
+          </wp:inline>
+        </w:drawing>
+      </w:r>
+    </w:p>
     <w:p/>
     <w:sectPr>
-      <w:footerReference w:type="default" r:id="rId8"/>
+      <w:footerReference w:type="default" r:id="rId10"/>
       <w:pgSz w:w="12240" w:h="15840"/>
       <w:pgMar w:top="1440" w:right="1440" w:bottom="1440" w:left="1440" w:header="720" w:footer="720" w:gutter="0"/>
       <w:cols w:space="720"/>
@@ -481,7 +646,7 @@
             <w:rPr>
               <w:noProof/>
             </w:rPr>
-            <w:t>2</w:t>
+            <w:t>3</w:t>
           </w:r>
         </w:fldSimple>
       </w:p>
@@ -751,7 +916,7 @@
   <w:abstractNum w:abstractNumId="2">
     <w:nsid w:val="5F674184"/>
     <w:multiLevelType w:val="hybridMultilevel"/>
-    <w:tmpl w:val="EAE4AEBE"/>
+    <w:tmpl w:val="A7ECA8E6"/>
     <w:lvl w:ilvl="0" w:tplc="04090001">
       <w:start w:val="1"/>
       <w:numFmt w:val="bullet"/>

</xml_diff>

<commit_message>
added a task pager
</commit_message>
<xml_diff>
--- a/DevelopmentSteps.docx
+++ b/DevelopmentSteps.docx
@@ -540,12 +540,11 @@
         <w:rPr>
           <w:noProof/>
         </w:rPr>
-        <w:lastRenderedPageBreak/>
         <w:drawing>
           <wp:inline distT="0" distB="0" distL="0" distR="0">
-            <wp:extent cx="5943600" cy="3995201"/>
+            <wp:extent cx="5943600" cy="1971407"/>
             <wp:effectExtent l="19050" t="0" r="0" b="0"/>
-            <wp:docPr id="7" name="Picture 7"/>
+            <wp:docPr id="2" name="Picture 1"/>
             <wp:cNvGraphicFramePr>
               <a:graphicFrameLocks xmlns:a="http://schemas.openxmlformats.org/drawingml/2006/main" noChangeAspect="1"/>
             </wp:cNvGraphicFramePr>
@@ -553,7 +552,7 @@
               <a:graphicData uri="http://schemas.openxmlformats.org/drawingml/2006/picture">
                 <pic:pic xmlns:pic="http://schemas.openxmlformats.org/drawingml/2006/picture">
                   <pic:nvPicPr>
-                    <pic:cNvPr id="0" name="Picture 7"/>
+                    <pic:cNvPr id="0" name="Picture 1"/>
                     <pic:cNvPicPr>
                       <a:picLocks noChangeAspect="1" noChangeArrowheads="1"/>
                     </pic:cNvPicPr>
@@ -568,7 +567,7 @@
                   <pic:spPr bwMode="auto">
                     <a:xfrm>
                       <a:off x="0" y="0"/>
-                      <a:ext cx="5943600" cy="3995201"/>
+                      <a:ext cx="5943600" cy="1971407"/>
                     </a:xfrm>
                     <a:prstGeom prst="rect">
                       <a:avLst/>
@@ -646,7 +645,7 @@
             <w:rPr>
               <w:noProof/>
             </w:rPr>
-            <w:t>3</w:t>
+            <w:t>2</w:t>
           </w:r>
         </w:fldSimple>
       </w:p>

</xml_diff>

<commit_message>
added playwright tests for front-end
</commit_message>
<xml_diff>
--- a/DevelopmentSteps.docx
+++ b/DevelopmentSteps.docx
@@ -587,9 +587,99 @@
         </w:drawing>
       </w:r>
     </w:p>
+    <w:p>
+      <w:r>
+        <w:t>Drag &amp; drop</w:t>
+      </w:r>
+    </w:p>
+    <w:p>
+      <w:r>
+        <w:t xml:space="preserve">Persist task order in </w:t>
+      </w:r>
+      <w:proofErr w:type="gramStart"/>
+      <w:r>
+        <w:t>a storage</w:t>
+      </w:r>
+      <w:proofErr w:type="gramEnd"/>
+    </w:p>
+    <w:p>
+      <w:r>
+        <w:t>Unit tests</w:t>
+      </w:r>
+    </w:p>
+    <w:p>
+      <w:r>
+        <w:t>Front-end (Playwright)</w:t>
+      </w:r>
+    </w:p>
+    <w:p>
+      <w:proofErr w:type="spellStart"/>
+      <w:proofErr w:type="gramStart"/>
+      <w:r>
+        <w:lastRenderedPageBreak/>
+        <w:t>npm</w:t>
+      </w:r>
+      <w:proofErr w:type="spellEnd"/>
+      <w:proofErr w:type="gramEnd"/>
+      <w:r>
+        <w:t xml:space="preserve"> install -D @playwright/test</w:t>
+      </w:r>
+    </w:p>
+    <w:p>
+      <w:r>
+        <w:rPr>
+          <w:noProof/>
+        </w:rPr>
+        <w:drawing>
+          <wp:inline distT="0" distB="0" distL="0" distR="0">
+            <wp:extent cx="5943600" cy="1146075"/>
+            <wp:effectExtent l="19050" t="0" r="0" b="0"/>
+            <wp:docPr id="3" name="Picture 4"/>
+            <wp:cNvGraphicFramePr>
+              <a:graphicFrameLocks xmlns:a="http://schemas.openxmlformats.org/drawingml/2006/main" noChangeAspect="1"/>
+            </wp:cNvGraphicFramePr>
+            <a:graphic xmlns:a="http://schemas.openxmlformats.org/drawingml/2006/main">
+              <a:graphicData uri="http://schemas.openxmlformats.org/drawingml/2006/picture">
+                <pic:pic xmlns:pic="http://schemas.openxmlformats.org/drawingml/2006/picture">
+                  <pic:nvPicPr>
+                    <pic:cNvPr id="0" name="Picture 4"/>
+                    <pic:cNvPicPr>
+                      <a:picLocks noChangeAspect="1" noChangeArrowheads="1"/>
+                    </pic:cNvPicPr>
+                  </pic:nvPicPr>
+                  <pic:blipFill>
+                    <a:blip r:embed="rId10" cstate="print"/>
+                    <a:srcRect/>
+                    <a:stretch>
+                      <a:fillRect/>
+                    </a:stretch>
+                  </pic:blipFill>
+                  <pic:spPr bwMode="auto">
+                    <a:xfrm>
+                      <a:off x="0" y="0"/>
+                      <a:ext cx="5943600" cy="1146075"/>
+                    </a:xfrm>
+                    <a:prstGeom prst="rect">
+                      <a:avLst/>
+                    </a:prstGeom>
+                    <a:noFill/>
+                    <a:ln w="9525">
+                      <a:noFill/>
+                      <a:miter lim="800000"/>
+                      <a:headEnd/>
+                      <a:tailEnd/>
+                    </a:ln>
+                  </pic:spPr>
+                </pic:pic>
+              </a:graphicData>
+            </a:graphic>
+          </wp:inline>
+        </w:drawing>
+      </w:r>
+    </w:p>
     <w:p/>
     <w:sectPr>
-      <w:footerReference w:type="default" r:id="rId10"/>
+      <w:footerReference w:type="default" r:id="rId11"/>
       <w:pgSz w:w="12240" w:h="15840"/>
       <w:pgMar w:top="1440" w:right="1440" w:bottom="1440" w:left="1440" w:header="720" w:footer="720" w:gutter="0"/>
       <w:cols w:space="720"/>
@@ -645,7 +735,7 @@
             <w:rPr>
               <w:noProof/>
             </w:rPr>
-            <w:t>2</w:t>
+            <w:t>3</w:t>
           </w:r>
         </w:fldSimple>
       </w:p>

</xml_diff>